<commit_message>
- Changed requirement sample named
</commit_message>
<xml_diff>
--- a/Software-Requirements-Specifications.docx
+++ b/Software-Requirements-Specifications.docx
@@ -393,8 +393,6 @@
             <w:r>
               <w:t>Deniz Sökmen</w:t>
             </w:r>
-            <w:bookmarkStart w:id="2" w:name="_GoBack"/>
-            <w:bookmarkEnd w:id="2"/>
           </w:p>
         </w:tc>
       </w:tr>
@@ -1464,28 +1462,28 @@
       <w:pPr>
         <w:pStyle w:val="Heading1"/>
       </w:pPr>
-      <w:bookmarkStart w:id="3" w:name="_Toc115956195"/>
-      <w:bookmarkStart w:id="4" w:name="_Toc381709603"/>
+      <w:bookmarkStart w:id="2" w:name="_Toc115956195"/>
+      <w:bookmarkStart w:id="3" w:name="_Toc381709603"/>
       <w:r>
         <w:lastRenderedPageBreak/>
         <w:t>INTRODUCTION</w:t>
       </w:r>
+      <w:bookmarkEnd w:id="2"/>
       <w:bookmarkEnd w:id="3"/>
+    </w:p>
+    <w:p>
+      <w:pPr>
+        <w:pStyle w:val="Heading2"/>
+      </w:pPr>
+      <w:bookmarkStart w:id="4" w:name="_Toc511458419"/>
+      <w:bookmarkStart w:id="5" w:name="_Toc115956196"/>
+      <w:bookmarkStart w:id="6" w:name="_Toc381709604"/>
+      <w:r>
+        <w:t>Document overview</w:t>
+      </w:r>
       <w:bookmarkEnd w:id="4"/>
-    </w:p>
-    <w:p>
-      <w:pPr>
-        <w:pStyle w:val="Heading2"/>
-      </w:pPr>
-      <w:bookmarkStart w:id="5" w:name="_Toc511458419"/>
-      <w:bookmarkStart w:id="6" w:name="_Toc115956196"/>
-      <w:bookmarkStart w:id="7" w:name="_Toc381709604"/>
-      <w:r>
-        <w:t>Document overview</w:t>
-      </w:r>
       <w:bookmarkEnd w:id="5"/>
       <w:bookmarkEnd w:id="6"/>
-      <w:bookmarkEnd w:id="7"/>
     </w:p>
     <w:p>
       <w:r>
@@ -1640,31 +1638,31 @@
       <w:pPr>
         <w:pStyle w:val="Heading2"/>
       </w:pPr>
-      <w:bookmarkStart w:id="8" w:name="_Toc511458433"/>
-      <w:bookmarkStart w:id="9" w:name="_Toc115956198"/>
-      <w:bookmarkStart w:id="10" w:name="_Toc126126694"/>
-      <w:bookmarkStart w:id="11" w:name="_Toc381709605"/>
+      <w:bookmarkStart w:id="7" w:name="_Toc511458433"/>
+      <w:bookmarkStart w:id="8" w:name="_Toc115956198"/>
+      <w:bookmarkStart w:id="9" w:name="_Toc126126694"/>
+      <w:bookmarkStart w:id="10" w:name="_Toc381709605"/>
       <w:r>
         <w:t>Abbreviations</w:t>
       </w:r>
+      <w:bookmarkEnd w:id="7"/>
       <w:bookmarkEnd w:id="8"/>
       <w:bookmarkEnd w:id="9"/>
       <w:bookmarkEnd w:id="10"/>
+    </w:p>
+    <w:p>
+      <w:pPr>
+        <w:pStyle w:val="Heading2"/>
+      </w:pPr>
+      <w:bookmarkStart w:id="11" w:name="_Toc115956199"/>
+      <w:bookmarkStart w:id="12" w:name="_Toc126126697"/>
+      <w:bookmarkStart w:id="13" w:name="_Toc381709606"/>
+      <w:r>
+        <w:t>References</w:t>
+      </w:r>
       <w:bookmarkEnd w:id="11"/>
-    </w:p>
-    <w:p>
-      <w:pPr>
-        <w:pStyle w:val="Heading2"/>
-      </w:pPr>
-      <w:bookmarkStart w:id="12" w:name="_Toc115956199"/>
-      <w:bookmarkStart w:id="13" w:name="_Toc126126697"/>
-      <w:bookmarkStart w:id="14" w:name="_Toc381709606"/>
-      <w:r>
-        <w:t>References</w:t>
-      </w:r>
       <w:bookmarkEnd w:id="12"/>
       <w:bookmarkEnd w:id="13"/>
-      <w:bookmarkEnd w:id="14"/>
     </w:p>
     <w:p/>
     <w:tbl>
@@ -1790,13 +1788,13 @@
       <w:pPr>
         <w:pStyle w:val="Heading2"/>
       </w:pPr>
-      <w:bookmarkStart w:id="15" w:name="_Toc126126698"/>
-      <w:bookmarkStart w:id="16" w:name="_Toc381709607"/>
+      <w:bookmarkStart w:id="14" w:name="_Toc126126698"/>
+      <w:bookmarkStart w:id="15" w:name="_Toc381709607"/>
       <w:r>
         <w:t>Conventions</w:t>
       </w:r>
+      <w:bookmarkEnd w:id="14"/>
       <w:bookmarkEnd w:id="15"/>
-      <w:bookmarkEnd w:id="16"/>
     </w:p>
     <w:p>
       <w:r>
@@ -2028,29 +2026,29 @@
       <w:pPr>
         <w:pStyle w:val="Heading1"/>
       </w:pPr>
-      <w:bookmarkStart w:id="17" w:name="_Toc209586371"/>
-      <w:bookmarkStart w:id="18" w:name="_Toc220952142"/>
-      <w:bookmarkStart w:id="19" w:name="_Toc106612450"/>
-      <w:bookmarkStart w:id="20" w:name="_Toc381709608"/>
+      <w:bookmarkStart w:id="16" w:name="_Toc209586371"/>
+      <w:bookmarkStart w:id="17" w:name="_Toc220952142"/>
+      <w:bookmarkStart w:id="18" w:name="_Toc106612450"/>
+      <w:bookmarkStart w:id="19" w:name="_Toc381709608"/>
       <w:r>
         <w:lastRenderedPageBreak/>
         <w:t>REQUIREMENTS</w:t>
       </w:r>
+      <w:bookmarkEnd w:id="16"/>
       <w:bookmarkEnd w:id="17"/>
       <w:bookmarkEnd w:id="18"/>
       <w:bookmarkEnd w:id="19"/>
+    </w:p>
+    <w:p>
+      <w:pPr>
+        <w:pStyle w:val="Heading2"/>
+      </w:pPr>
+      <w:bookmarkStart w:id="20" w:name="_Toc381709609"/>
+      <w:r>
+        <w:t>User Requirements Specification</w:t>
+      </w:r>
       <w:bookmarkEnd w:id="20"/>
     </w:p>
-    <w:p>
-      <w:pPr>
-        <w:pStyle w:val="Heading2"/>
-      </w:pPr>
-      <w:bookmarkStart w:id="21" w:name="_Toc381709609"/>
-      <w:r>
-        <w:t>User Requirements Specification</w:t>
-      </w:r>
-      <w:bookmarkEnd w:id="21"/>
-    </w:p>
     <w:p/>
     <w:p>
       <w:pPr>
@@ -2086,10 +2084,16 @@
         <w:pStyle w:val="RequirementID"/>
       </w:pPr>
       <w:r>
-        <w:t>SRS-XXX-010</w:t>
-      </w:r>
-      <w:r>
-        <w:t xml:space="preserve"> SAMPLE</w:t>
+        <w:t>SRS-REQ</w:t>
+      </w:r>
+      <w:r>
+        <w:t>-010</w:t>
+      </w:r>
+      <w:r>
+        <w:t xml:space="preserve"> </w:t>
+      </w:r>
+      <w:r>
+        <w:t>HOST</w:t>
       </w:r>
     </w:p>
     <w:p>
@@ -2136,7 +2140,13 @@
         <w:pStyle w:val="RequirementID"/>
       </w:pPr>
       <w:r>
-        <w:t>SRS-XXX-</w:t>
+        <w:t>SRS-</w:t>
+      </w:r>
+      <w:r>
+        <w:t>REQ</w:t>
+      </w:r>
+      <w:r>
+        <w:t>-</w:t>
       </w:r>
       <w:r>
         <w:t>02</w:t>
@@ -2145,7 +2155,10 @@
         <w:t>0</w:t>
       </w:r>
       <w:r>
-        <w:t xml:space="preserve"> SAMPLE</w:t>
+        <w:t xml:space="preserve"> </w:t>
+      </w:r>
+      <w:r>
+        <w:t>LOCAL</w:t>
       </w:r>
     </w:p>
     <w:p>
@@ -2194,14 +2207,14 @@
           <w:lang w:val="en-GB"/>
         </w:rPr>
       </w:pPr>
-      <w:bookmarkStart w:id="22" w:name="_Toc381709610"/>
+      <w:bookmarkStart w:id="21" w:name="_Toc381709610"/>
       <w:r>
         <w:rPr>
           <w:lang w:val="en-GB"/>
         </w:rPr>
         <w:t>System Architecture</w:t>
       </w:r>
-      <w:bookmarkEnd w:id="22"/>
+      <w:bookmarkEnd w:id="21"/>
     </w:p>
     <w:p>
       <w:pPr>
@@ -2263,14 +2276,14 @@
           <w:lang w:val="en-GB"/>
         </w:rPr>
       </w:pPr>
-      <w:bookmarkStart w:id="23" w:name="_Toc381709611"/>
+      <w:bookmarkStart w:id="22" w:name="_Toc381709611"/>
       <w:r>
         <w:rPr>
           <w:lang w:val="en-GB"/>
         </w:rPr>
         <w:t>Use Cases and Usage Scenarios</w:t>
       </w:r>
-      <w:bookmarkEnd w:id="23"/>
+      <w:bookmarkEnd w:id="22"/>
     </w:p>
     <w:p>
       <w:pPr>
@@ -2299,30 +2312,30 @@
           <w:lang w:val="en-GB"/>
         </w:rPr>
       </w:pPr>
-      <w:bookmarkStart w:id="24" w:name="_Toc511458447"/>
-      <w:bookmarkStart w:id="25" w:name="_Toc527540666"/>
-      <w:bookmarkStart w:id="26" w:name="_Toc209586374"/>
-      <w:bookmarkStart w:id="27" w:name="_Toc220952145"/>
-      <w:bookmarkStart w:id="28" w:name="_Toc106612453"/>
-      <w:bookmarkStart w:id="29" w:name="_Toc381709612"/>
+      <w:bookmarkStart w:id="23" w:name="_Toc511458447"/>
+      <w:bookmarkStart w:id="24" w:name="_Toc527540666"/>
+      <w:bookmarkStart w:id="25" w:name="_Toc209586374"/>
+      <w:bookmarkStart w:id="26" w:name="_Toc220952145"/>
+      <w:bookmarkStart w:id="27" w:name="_Toc106612453"/>
+      <w:bookmarkStart w:id="28" w:name="_Toc381709612"/>
       <w:r>
         <w:rPr>
           <w:lang w:val="en-GB"/>
         </w:rPr>
         <w:t>S</w:t>
       </w:r>
+      <w:bookmarkEnd w:id="23"/>
       <w:bookmarkEnd w:id="24"/>
       <w:bookmarkEnd w:id="25"/>
       <w:bookmarkEnd w:id="26"/>
       <w:bookmarkEnd w:id="27"/>
+      <w:r>
+        <w:rPr>
+          <w:lang w:val="en-GB"/>
+        </w:rPr>
+        <w:t>ystem Requirements Specification</w:t>
+      </w:r>
       <w:bookmarkEnd w:id="28"/>
-      <w:r>
-        <w:rPr>
-          <w:lang w:val="en-GB"/>
-        </w:rPr>
-        <w:t>ystem Requirements Specification</w:t>
-      </w:r>
-      <w:bookmarkEnd w:id="29"/>
     </w:p>
     <w:p>
       <w:pPr>
@@ -2520,19 +2533,16 @@
         <w:t>SRS-</w:t>
       </w:r>
       <w:r>
-        <w:t>XXX-03</w:t>
+        <w:t>REQ</w:t>
+      </w:r>
+      <w:r>
+        <w:t>-03</w:t>
       </w:r>
       <w:r>
         <w:t>0</w:t>
       </w:r>
       <w:r>
-        <w:t>.2</w:t>
-      </w:r>
-      <w:r>
-        <w:t xml:space="preserve"> </w:t>
-      </w:r>
-      <w:r>
-        <w:t>SAMPLE</w:t>
+        <w:t xml:space="preserve"> NETWORK</w:t>
       </w:r>
     </w:p>
     <w:p>
@@ -2617,8 +2627,10 @@
         <w:t>SRS-</w:t>
       </w:r>
       <w:r>
-        <w:t>XXX</w:t>
-      </w:r>
+        <w:t>REQ</w:t>
+      </w:r>
+      <w:bookmarkStart w:id="29" w:name="_GoBack"/>
+      <w:bookmarkEnd w:id="29"/>
       <w:r>
         <w:t>-</w:t>
       </w:r>
@@ -2632,7 +2644,7 @@
         <w:t xml:space="preserve"> </w:t>
       </w:r>
       <w:r>
-        <w:t>SAMPLE</w:t>
+        <w:t>CONNECTION</w:t>
       </w:r>
     </w:p>
     <w:p>
@@ -2946,7 +2958,7 @@
               <w:noProof/>
               <w:snapToGrid w:val="0"/>
             </w:rPr>
-            <w:t>1</w:t>
+            <w:t>6</w:t>
           </w:r>
           <w:r>
             <w:rPr>

</xml_diff>